<commit_message>
epub and tex Builders
</commit_message>
<xml_diff>
--- a/_resources/book-data/milk/milk.docx
+++ b/_resources/book-data/milk/milk.docx
@@ -15432,17 +15432,7 @@
       </w:pPr>
       <w:r>
         <w:rPr/>
-        <w:t>References &amp; Bibliography</w:t>
-      </w:r>
-    </w:p>
-    <w:p>
-      <w:pPr>
-        <w:pStyle w:val="WW-paragraph"/>
-        <w:rPr/>
-      </w:pPr>
-      <w:r>
-        <w:rPr/>
-        <w:t>All references are to the volume number (Roman numerals) and page number (Arabic numerals) or where relevant to verse numbers of the Pali Text Society’s editions of the Pāḷi Buddhist scriptures, their commentaries and the Mahāvastu.</w:t>
+        <w:t>References</w:t>
       </w:r>
     </w:p>
     <w:p>
@@ -16357,6 +16347,36 @@
       </w:pPr>
       <w:r>
         <w:rPr/>
+        <w:t xml:space="preserve">All references </w:t>
+      </w:r>
+      <w:r>
+        <w:rPr/>
+        <w:t xml:space="preserve">in square brackets and starting with PTS </w:t>
+      </w:r>
+      <w:r>
+        <w:rPr/>
+        <w:t>are to the volume number (Roman numerals) and page number (Arabic numerals) or where relevant to verse numbers of the Pali Text Society’s editions of the Pāḷi Buddhist scriptures, their commentaries and the Mahāvastu.</w:t>
+      </w:r>
+    </w:p>
+    <w:p>
+      <w:pPr>
+        <w:pStyle w:val="WW-space"/>
+        <w:rPr/>
+      </w:pPr>
+      <w:r>
+        <w:rPr/>
+        <w:t>0</w:t>
+      </w:r>
+    </w:p>
+    <w:p>
+      <w:pPr>
+        <w:pStyle w:val="WW-paragraph"/>
+        <w:spacing w:before="170" w:after="170"/>
+        <w:rPr/>
+      </w:pPr>
+      <w:r>
+        <w:rPr/>
+        <w:t>Other references use the SuttaCentral reference numbering system and link to their repository.</w:t>
       </w:r>
     </w:p>
     <w:sectPr>

</xml_diff>